<commit_message>
finishing report - missing 3 4.2 7
</commit_message>
<xml_diff>
--- a/Presintaions/reports/Final_Report_in_prosses.docx
+++ b/Presintaions/reports/Final_Report_in_prosses.docx
@@ -2256,15 +2256,7 @@
     </w:p>
     <w:p>
       <w:r>
-        <w:t xml:space="preserve">To overcome this, a custom memory loading mechanism was </w:t>
-      </w:r>
-      <w:proofErr w:type="gramStart"/>
-      <w:r>
-        <w:t xml:space="preserve">implemented,   </w:t>
-      </w:r>
-      <w:proofErr w:type="gramEnd"/>
-      <w:r>
-        <w:t xml:space="preserve">          Allowing the loading of both instruction and data memories at runtime via an external interface or testbench control, by enabling pre-execution memory initialization.</w:t>
+        <w:t>To overcome this, a custom memory loading mechanism was implemented,             Allowing the loading of both instruction and data memories at runtime via an external interface or testbench control, by enabling pre-execution memory initialization.</w:t>
       </w:r>
     </w:p>
     <w:p>
@@ -2932,17 +2924,8 @@
           <w:b/>
           <w:bCs/>
         </w:rPr>
-        <w:t xml:space="preserve">Reorders memory block addresses and </w:t>
-      </w:r>
-      <w:proofErr w:type="gramStart"/>
-      <w:r>
-        <w:rPr>
-          <w:b/>
-          <w:bCs/>
-        </w:rPr>
-        <w:t>data</w:t>
-      </w:r>
-      <w:proofErr w:type="gramEnd"/>
+        <w:t>Reorders memory block addresses and data</w:t>
+      </w:r>
       <w:r>
         <w:t xml:space="preserve"> accordingly</w:t>
       </w:r>
@@ -3551,8 +3534,342 @@
       </w:r>
       <w:bookmarkEnd w:id="10"/>
     </w:p>
-    <w:p/>
-    <w:p/>
+    <w:p>
+      <w:pPr>
+        <w:rPr>
+          <w:lang w:val="en-IL"/>
+        </w:rPr>
+      </w:pPr>
+      <w:r>
+        <w:rPr>
+          <w:lang w:val="en-IL"/>
+        </w:rPr>
+        <w:t>In real-world chip design, post-fabrication testing and debugging are critical phases that require dedicated hardware support.</w:t>
+      </w:r>
+    </w:p>
+    <w:p>
+      <w:pPr>
+        <w:rPr>
+          <w:lang w:val="en-IL"/>
+        </w:rPr>
+      </w:pPr>
+      <w:r>
+        <w:rPr>
+          <w:lang w:val="en-IL"/>
+        </w:rPr>
+        <w:t xml:space="preserve"> To address this need, a </w:t>
+      </w:r>
+      <w:r>
+        <w:rPr>
+          <w:b/>
+          <w:bCs/>
+          <w:lang w:val="en-IL"/>
+        </w:rPr>
+        <w:t>debug unit</w:t>
+      </w:r>
+      <w:r>
+        <w:rPr>
+          <w:b/>
+          <w:bCs/>
+          <w:lang w:val="en-IL"/>
+        </w:rPr>
+        <w:t xml:space="preserve"> logic</w:t>
+      </w:r>
+      <w:r>
+        <w:rPr>
+          <w:lang w:val="en-IL"/>
+        </w:rPr>
+        <w:t xml:space="preserve"> was integrated into the processor architecture</w:t>
+      </w:r>
+      <w:r>
+        <w:rPr>
+          <w:lang w:val="en-IL"/>
+        </w:rPr>
+        <w:t>,</w:t>
+      </w:r>
+      <w:r>
+        <w:rPr>
+          <w:lang w:val="en-IL"/>
+        </w:rPr>
+        <w:t xml:space="preserve"> provid</w:t>
+      </w:r>
+      <w:r>
+        <w:rPr>
+          <w:lang w:val="en-IL"/>
+        </w:rPr>
+        <w:t>ing</w:t>
+      </w:r>
+      <w:r>
+        <w:rPr>
+          <w:lang w:val="en-IL"/>
+        </w:rPr>
+        <w:t xml:space="preserve"> visibility into the internal operation of the system</w:t>
+      </w:r>
+      <w:r>
+        <w:rPr>
+          <w:lang w:val="en-IL"/>
+        </w:rPr>
+        <w:t>.</w:t>
+      </w:r>
+    </w:p>
+    <w:p>
+      <w:pPr>
+        <w:rPr>
+          <w:lang w:val="en-IL"/>
+        </w:rPr>
+      </w:pPr>
+      <w:r>
+        <w:rPr>
+          <w:lang w:val="en-IL"/>
+        </w:rPr>
+        <w:t xml:space="preserve">In this design, </w:t>
+      </w:r>
+      <w:r>
+        <w:rPr>
+          <w:b/>
+          <w:bCs/>
+          <w:lang w:val="en-IL"/>
+        </w:rPr>
+        <w:t>27 crucial observation points</w:t>
+      </w:r>
+      <w:r>
+        <w:rPr>
+          <w:lang w:val="en-IL"/>
+        </w:rPr>
+        <w:t xml:space="preserve"> were </w:t>
+      </w:r>
+      <w:r>
+        <w:rPr>
+          <w:lang w:val="en-IL"/>
+        </w:rPr>
+        <w:t>selected</w:t>
+      </w:r>
+      <w:r>
+        <w:rPr>
+          <w:lang w:val="en-IL"/>
+        </w:rPr>
+        <w:t xml:space="preserve"> across different pipeline stages and control/data paths</w:t>
+      </w:r>
+      <w:r>
+        <w:rPr>
+          <w:lang w:val="en-IL"/>
+        </w:rPr>
+        <w:t>,</w:t>
+      </w:r>
+      <w:r>
+        <w:rPr>
+          <w:lang w:val="en-IL"/>
+        </w:rPr>
+        <w:t xml:space="preserve"> </w:t>
+      </w:r>
+      <w:r>
+        <w:rPr>
+          <w:lang w:val="en-IL"/>
+        </w:rPr>
+        <w:t>these</w:t>
+      </w:r>
+      <w:r>
+        <w:rPr>
+          <w:lang w:val="en-IL"/>
+        </w:rPr>
+        <w:t xml:space="preserve"> points were connected to a </w:t>
+      </w:r>
+      <w:r>
+        <w:rPr>
+          <w:b/>
+          <w:bCs/>
+          <w:lang w:val="en-IL"/>
+        </w:rPr>
+        <w:t>multiplexer-based system</w:t>
+      </w:r>
+      <w:r>
+        <w:rPr>
+          <w:b/>
+          <w:bCs/>
+          <w:lang w:val="en-IL"/>
+        </w:rPr>
+        <w:t xml:space="preserve"> (32-way MUX)</w:t>
+      </w:r>
+      <w:r>
+        <w:rPr>
+          <w:lang w:val="en-IL"/>
+        </w:rPr>
+        <w:t xml:space="preserve"> controlled externally, allowing a user to dynamically select and monitor specific signals</w:t>
+      </w:r>
+      <w:r>
+        <w:rPr>
+          <w:lang w:val="en-IL"/>
+        </w:rPr>
+        <w:t xml:space="preserve">, </w:t>
+      </w:r>
+      <w:r>
+        <w:rPr>
+          <w:lang w:val="en-IL"/>
+        </w:rPr>
+        <w:t>enabl</w:t>
+      </w:r>
+      <w:r>
+        <w:rPr>
+          <w:lang w:val="en-IL"/>
+        </w:rPr>
+        <w:t>ing</w:t>
+      </w:r>
+      <w:r>
+        <w:rPr>
+          <w:lang w:val="en-IL"/>
+        </w:rPr>
+        <w:t xml:space="preserve"> the inspection of key </w:t>
+      </w:r>
+      <w:r>
+        <w:rPr>
+          <w:lang w:val="en-IL"/>
+        </w:rPr>
+        <w:t>D</w:t>
+      </w:r>
+      <w:r>
+        <w:rPr>
+          <w:lang w:val="en-IL"/>
+        </w:rPr>
+        <w:t>atapath</w:t>
+      </w:r>
+      <w:r>
+        <w:rPr>
+          <w:lang w:val="en-IL"/>
+        </w:rPr>
+        <w:t xml:space="preserve"> &amp; memory</w:t>
+      </w:r>
+      <w:r>
+        <w:rPr>
+          <w:lang w:val="en-IL"/>
+        </w:rPr>
+        <w:t xml:space="preserve"> elements such as the ALU result, fetched opcodes, register values, memory addresses, and data being read or written.</w:t>
+      </w:r>
+    </w:p>
+    <w:p>
+      <w:pPr>
+        <w:rPr>
+          <w:lang w:val="en-IL"/>
+        </w:rPr>
+      </w:pPr>
+      <w:r>
+        <w:rPr>
+          <w:lang w:val="en-IL"/>
+        </w:rPr>
+        <w:t>These</w:t>
+      </w:r>
+      <w:r>
+        <w:rPr>
+          <w:lang w:val="en-IL"/>
+        </w:rPr>
+        <w:t xml:space="preserve"> points</w:t>
+      </w:r>
+      <w:r>
+        <w:rPr>
+          <w:lang w:val="en-IL"/>
+        </w:rPr>
+        <w:t xml:space="preserve"> include the program counter (</w:t>
+      </w:r>
+      <w:proofErr w:type="spellStart"/>
+      <w:r>
+        <w:rPr>
+          <w:lang w:val="en-IL"/>
+        </w:rPr>
+        <w:t>PC_debug</w:t>
+      </w:r>
+      <w:proofErr w:type="spellEnd"/>
+      <w:r>
+        <w:rPr>
+          <w:lang w:val="en-IL"/>
+        </w:rPr>
+        <w:t>), control and data signals from all five pipeline stages (Fetch, Decode, Execute, Memory, and Write-back), memory interfaces, register file accesses, and the result from the write-back stage. The unit also tracks instruction decoding fields such as opcode, Funct3, and Funct7, propagating them through the pipeline via registered outputs.</w:t>
+      </w:r>
+    </w:p>
+    <w:p>
+      <w:pPr>
+        <w:rPr>
+          <w:lang w:val="en-IL"/>
+        </w:rPr>
+      </w:pPr>
+      <w:r>
+        <w:rPr>
+          <w:lang w:val="en-IL"/>
+        </w:rPr>
+        <w:t xml:space="preserve">The unit incorporates a </w:t>
+      </w:r>
+      <w:r>
+        <w:rPr>
+          <w:b/>
+          <w:bCs/>
+          <w:lang w:val="en-IL"/>
+        </w:rPr>
+        <w:t>five-stage pipeline register tracing mechanism</w:t>
+      </w:r>
+      <w:r>
+        <w:rPr>
+          <w:lang w:val="en-IL"/>
+        </w:rPr>
+        <w:t xml:space="preserve"> for the opcode and function fields, allowing real-time observation of how an instruction moves through the pipeline. The outputs are exposed externally to provide full visibility into the instruction flow and control signal evolution, which is invaluable for debugging complex </w:t>
+      </w:r>
+      <w:r>
+        <w:rPr>
+          <w:lang w:val="en-IL"/>
+        </w:rPr>
+        <w:t>behaviours</w:t>
+      </w:r>
+      <w:r>
+        <w:rPr>
+          <w:lang w:val="en-IL"/>
+        </w:rPr>
+        <w:t xml:space="preserve"> like hazards, control flow errors, or incorrect memory operations.</w:t>
+      </w:r>
+    </w:p>
+    <w:p>
+      <w:pPr>
+        <w:rPr>
+          <w:lang w:val="en-IL"/>
+        </w:rPr>
+      </w:pPr>
+      <w:r>
+        <w:t xml:space="preserve">The </w:t>
+      </w:r>
+      <w:r>
+        <w:t>enable debug</w:t>
+      </w:r>
+      <w:r>
+        <w:t xml:space="preserve"> signal allows an external user to activate debug mode and halt the processor, freezing its state for inspection. This is especially useful for post-silicon benchmarking and fault diagnosis. Combined with the memory loading mechanism, the debug unit provides a reliable post-fabrication interface for effective testing and validation</w:t>
+      </w:r>
+      <w:r>
+        <w:rPr>
+          <w:lang w:val="en-IL"/>
+        </w:rPr>
+        <w:t>.</w:t>
+      </w:r>
+    </w:p>
+    <w:p>
+      <w:pPr>
+        <w:rPr>
+          <w:lang w:val="en-IL"/>
+        </w:rPr>
+      </w:pPr>
+      <w:r>
+        <w:rPr>
+          <w:lang w:val="en-IL"/>
+        </w:rPr>
+        <w:t xml:space="preserve">The full logic implemntaion can be found </w:t>
+      </w:r>
+      <w:r>
+        <w:rPr>
+          <w:lang w:val="en-IL"/>
+        </w:rPr>
+        <w:t>in</w:t>
+      </w:r>
+      <w:r>
+        <w:rPr>
+          <w:lang w:val="en-IL"/>
+        </w:rPr>
+        <w:t xml:space="preserve"> Design/DebugUnit.sv file.</w:t>
+      </w:r>
+    </w:p>
     <w:p/>
     <w:p>
       <w:pPr>
@@ -3573,9 +3890,965 @@
     </w:p>
     <w:p>
       <w:pPr>
+        <w:pStyle w:val="Heading1"/>
+        <w:numPr>
+          <w:ilvl w:val="0"/>
+          <w:numId w:val="9"/>
+        </w:numPr>
+        <w:rPr>
+          <w:b/>
+          <w:bCs/>
+        </w:rPr>
+      </w:pPr>
+      <w:r>
+        <w:rPr>
+          <w:b/>
+          <w:bCs/>
+        </w:rPr>
+        <w:lastRenderedPageBreak/>
+        <w:t>Simulation results</w:t>
+      </w:r>
+    </w:p>
+    <w:p/>
+    <w:p/>
+    <w:p/>
+    <w:p/>
+    <w:p/>
+    <w:p/>
+    <w:p/>
+    <w:p/>
+    <w:p/>
+    <w:p/>
+    <w:p/>
+    <w:p/>
+    <w:p/>
+    <w:p/>
+    <w:p/>
+    <w:p/>
+    <w:p/>
+    <w:p/>
+    <w:p/>
+    <w:p/>
+    <w:p/>
+    <w:p/>
+    <w:p/>
+    <w:p/>
+    <w:p/>
+    <w:p/>
+    <w:p/>
+    <w:p>
+      <w:pPr>
+        <w:pStyle w:val="Heading1"/>
+        <w:rPr>
+          <w:b/>
+          <w:bCs/>
+        </w:rPr>
+      </w:pPr>
+      <w:r>
+        <w:rPr>
+          <w:b/>
+          <w:bCs/>
+        </w:rPr>
+        <w:lastRenderedPageBreak/>
+        <w:t>4</w:t>
+      </w:r>
+      <w:r>
+        <w:rPr>
+          <w:b/>
+          <w:bCs/>
+        </w:rPr>
+        <w:t xml:space="preserve">. </w:t>
+      </w:r>
+      <w:bookmarkStart w:id="11" w:name="_Hlk199356874"/>
+      <w:r>
+        <w:rPr>
+          <w:b/>
+          <w:bCs/>
+        </w:rPr>
+        <w:t xml:space="preserve">Synthesis </w:t>
+      </w:r>
+      <w:bookmarkEnd w:id="11"/>
+      <w:r>
+        <w:rPr>
+          <w:b/>
+          <w:bCs/>
+        </w:rPr>
+        <w:t>and Layout</w:t>
+      </w:r>
+    </w:p>
+    <w:p>
+      <w:pPr>
+        <w:pStyle w:val="Heading2"/>
+      </w:pPr>
+      <w:r>
+        <w:t>4.1 Used Technology</w:t>
+      </w:r>
+    </w:p>
+    <w:p>
+      <w:pPr>
+        <w:rPr>
+          <w:lang w:val="en-IL"/>
+        </w:rPr>
+      </w:pPr>
+      <w:r>
+        <w:rPr>
+          <w:lang w:val="en-IL"/>
+        </w:rPr>
+        <w:t>To pressed with</w:t>
+      </w:r>
+      <w:r>
+        <w:rPr>
+          <w:lang w:val="en-IL"/>
+        </w:rPr>
+        <w:t xml:space="preserve"> simplified backend flow for the design, the following tools and technologies were used:</w:t>
+      </w:r>
+    </w:p>
+    <w:p>
+      <w:pPr>
+        <w:rPr>
+          <w:b/>
+          <w:bCs/>
+          <w:lang w:val="en-IL"/>
+        </w:rPr>
+      </w:pPr>
+      <w:r>
+        <w:rPr>
+          <w:b/>
+          <w:bCs/>
+          <w:lang w:val="en-IL"/>
+        </w:rPr>
+        <w:t>Synthesis:</w:t>
+      </w:r>
+    </w:p>
+    <w:p>
+      <w:pPr>
+        <w:numPr>
+          <w:ilvl w:val="0"/>
+          <w:numId w:val="10"/>
+        </w:numPr>
+        <w:rPr>
+          <w:lang w:val="en-IL"/>
+        </w:rPr>
+      </w:pPr>
+      <w:r>
+        <w:rPr>
+          <w:b/>
+          <w:bCs/>
+          <w:lang w:val="en-IL"/>
+        </w:rPr>
+        <w:t>Tool:</w:t>
+      </w:r>
+      <w:r>
+        <w:rPr>
+          <w:lang w:val="en-IL"/>
+        </w:rPr>
+        <w:t xml:space="preserve"> Synopsys Design Vision</w:t>
+      </w:r>
+    </w:p>
+    <w:p>
+      <w:pPr>
+        <w:numPr>
+          <w:ilvl w:val="0"/>
+          <w:numId w:val="10"/>
+        </w:numPr>
+        <w:rPr>
+          <w:lang w:val="en-IL"/>
+        </w:rPr>
+      </w:pPr>
+      <w:r>
+        <w:rPr>
+          <w:b/>
+          <w:bCs/>
+          <w:lang w:val="en-IL"/>
+        </w:rPr>
+        <w:t>Technology:</w:t>
+      </w:r>
+      <w:r>
+        <w:rPr>
+          <w:lang w:val="en-IL"/>
+        </w:rPr>
+        <w:t xml:space="preserve"> TSMC TSL 108 Tower Design Kit</w:t>
+      </w:r>
+      <w:r>
+        <w:rPr>
+          <w:lang w:val="en-IL"/>
+        </w:rPr>
+        <w:br/>
+        <w:t>This setup was used to convert the RTL design into a gate-level netlist that matches the target manufacturing process.</w:t>
+      </w:r>
+    </w:p>
+    <w:p>
+      <w:pPr>
+        <w:rPr>
+          <w:b/>
+          <w:bCs/>
+          <w:lang w:val="en-IL"/>
+        </w:rPr>
+      </w:pPr>
+      <w:r>
+        <w:rPr>
+          <w:b/>
+          <w:bCs/>
+          <w:lang w:val="en-IL"/>
+        </w:rPr>
+        <w:t>Layout:</w:t>
+      </w:r>
+    </w:p>
+    <w:p>
+      <w:pPr>
+        <w:numPr>
+          <w:ilvl w:val="0"/>
+          <w:numId w:val="11"/>
+        </w:numPr>
+        <w:rPr>
+          <w:lang w:val="en-IL"/>
+        </w:rPr>
+      </w:pPr>
+      <w:r>
+        <w:rPr>
+          <w:b/>
+          <w:bCs/>
+          <w:lang w:val="en-IL"/>
+        </w:rPr>
+        <w:t>Tool:</w:t>
+      </w:r>
+      <w:r>
+        <w:rPr>
+          <w:lang w:val="en-IL"/>
+        </w:rPr>
+        <w:t xml:space="preserve"> Cadence </w:t>
+      </w:r>
+      <w:proofErr w:type="spellStart"/>
+      <w:r>
+        <w:rPr>
+          <w:lang w:val="en-IL"/>
+        </w:rPr>
+        <w:t>Innovus</w:t>
+      </w:r>
+      <w:proofErr w:type="spellEnd"/>
+      <w:r>
+        <w:rPr>
+          <w:lang w:val="en-IL"/>
+        </w:rPr>
+        <w:t>.</w:t>
+      </w:r>
+    </w:p>
+    <w:p>
+      <w:pPr>
+        <w:numPr>
+          <w:ilvl w:val="0"/>
+          <w:numId w:val="11"/>
+        </w:numPr>
+        <w:rPr>
+          <w:lang w:val="en-IL"/>
+        </w:rPr>
+      </w:pPr>
+      <w:r>
+        <w:rPr>
+          <w:b/>
+          <w:bCs/>
+          <w:lang w:val="en-IL"/>
+        </w:rPr>
+        <w:t>Technology:</w:t>
+      </w:r>
+      <w:r>
+        <w:rPr>
+          <w:lang w:val="en-IL"/>
+        </w:rPr>
+        <w:t xml:space="preserve"> TSMC TSL 108 Tower Design Kit</w:t>
+      </w:r>
+      <w:r>
+        <w:rPr>
+          <w:lang w:val="en-IL"/>
+        </w:rPr>
+        <w:br/>
+        <w:t>This was used to create the physical layout of the chip, including placement, routing, and checking for design rule violations.</w:t>
+      </w:r>
+    </w:p>
+    <w:p>
+      <w:pPr>
+        <w:rPr>
+          <w:lang w:val="en-IL"/>
+        </w:rPr>
+      </w:pPr>
+      <w:r>
+        <w:rPr>
+          <w:lang w:val="en-IL"/>
+        </w:rPr>
+        <w:t>Using these tools ensured that the design could be correctly prepared for fabrication using the TSMC TSL 108 process.</w:t>
+      </w:r>
+    </w:p>
+    <w:p>
+      <w:pPr>
+        <w:pStyle w:val="Heading2"/>
+      </w:pPr>
+      <w:r>
+        <w:t xml:space="preserve">4.1 Synthesis </w:t>
+      </w:r>
+      <w:r>
+        <w:t>Flow</w:t>
+      </w:r>
+    </w:p>
+    <w:p>
+      <w:pPr>
+        <w:rPr>
+          <w:rtl/>
+          <w:lang w:bidi="he-IL"/>
+        </w:rPr>
+      </w:pPr>
+      <w:r>
+        <w:rPr>
+          <w:lang w:bidi="he-IL"/>
+        </w:rPr>
+        <w:t>T</w:t>
+      </w:r>
+      <w:r>
+        <w:rPr>
+          <w:lang w:bidi="he-IL"/>
+        </w:rPr>
+        <w:t xml:space="preserve">he </w:t>
+      </w:r>
+      <w:r>
+        <w:rPr>
+          <w:b/>
+          <w:bCs/>
+          <w:lang w:bidi="he-IL"/>
+        </w:rPr>
+        <w:t>synthesis process</w:t>
+      </w:r>
+      <w:r>
+        <w:rPr>
+          <w:lang w:bidi="he-IL"/>
+        </w:rPr>
+        <w:t xml:space="preserve"> was performed using </w:t>
+      </w:r>
+      <w:r>
+        <w:rPr>
+          <w:b/>
+          <w:bCs/>
+          <w:lang w:bidi="he-IL"/>
+        </w:rPr>
+        <w:t>Synopsys Design Vision</w:t>
+      </w:r>
+      <w:r>
+        <w:rPr>
+          <w:lang w:bidi="he-IL"/>
+        </w:rPr>
+        <w:t xml:space="preserve"> along with the </w:t>
+      </w:r>
+      <w:r>
+        <w:rPr>
+          <w:b/>
+          <w:bCs/>
+          <w:lang w:bidi="he-IL"/>
+        </w:rPr>
+        <w:t>TSMC TSL 108 Tower Design Kit</w:t>
+      </w:r>
+      <w:r>
+        <w:rPr>
+          <w:lang w:bidi="he-IL"/>
+        </w:rPr>
+        <w:t>.</w:t>
+      </w:r>
+    </w:p>
+    <w:p>
+      <w:pPr>
+        <w:pStyle w:val="ListParagraph"/>
+        <w:numPr>
+          <w:ilvl w:val="0"/>
+          <w:numId w:val="11"/>
+        </w:numPr>
+        <w:rPr>
+          <w:lang w:bidi="he-IL"/>
+        </w:rPr>
+      </w:pPr>
+      <w:r>
+        <w:rPr>
+          <w:lang w:bidi="he-IL"/>
+        </w:rPr>
+        <w:t>Firstly, the d</w:t>
+      </w:r>
+      <w:r>
+        <w:rPr>
+          <w:lang w:bidi="he-IL"/>
+        </w:rPr>
+        <w:t xml:space="preserve">esign </w:t>
+      </w:r>
+      <w:r>
+        <w:rPr>
+          <w:lang w:bidi="he-IL"/>
+        </w:rPr>
+        <w:t>f</w:t>
+      </w:r>
+      <w:r>
+        <w:rPr>
+          <w:lang w:bidi="he-IL"/>
+        </w:rPr>
+        <w:t>ile</w:t>
+      </w:r>
+      <w:r>
+        <w:rPr>
+          <w:lang w:bidi="he-IL"/>
+        </w:rPr>
+        <w:t>s</w:t>
+      </w:r>
+      <w:r>
+        <w:rPr>
+          <w:lang w:bidi="he-IL"/>
+        </w:rPr>
+        <w:t xml:space="preserve"> </w:t>
+      </w:r>
+      <w:r>
+        <w:rPr>
+          <w:lang w:bidi="he-IL"/>
+        </w:rPr>
+        <w:t>were setup, by both reading the relevant system Verilog files, analysing &amp; elaborating parametrized designs, and creating the Hierarchy.</w:t>
+      </w:r>
+    </w:p>
+    <w:p>
+      <w:pPr>
+        <w:pStyle w:val="ListParagraph"/>
+        <w:numPr>
+          <w:ilvl w:val="0"/>
+          <w:numId w:val="11"/>
+        </w:numPr>
+        <w:jc w:val="both"/>
+        <w:rPr>
+          <w:lang w:bidi="he-IL"/>
+        </w:rPr>
+      </w:pPr>
+      <w:r>
+        <w:rPr>
+          <w:lang w:bidi="he-IL"/>
+        </w:rPr>
+        <w:t>Secondly, we define c</w:t>
+      </w:r>
+      <w:r>
+        <w:rPr>
+          <w:lang w:bidi="he-IL"/>
+        </w:rPr>
+        <w:t>onstraint</w:t>
+      </w:r>
+      <w:r>
+        <w:rPr>
+          <w:lang w:bidi="he-IL"/>
+        </w:rPr>
+        <w:t xml:space="preserve">s: by creating a primary clock, </w:t>
+      </w:r>
+      <w:r>
+        <w:t xml:space="preserve">maximum delays between signals were specified using commands like </w:t>
+      </w:r>
+      <w:proofErr w:type="spellStart"/>
+      <w:r>
+        <w:rPr>
+          <w:rStyle w:val="HTMLCode"/>
+          <w:rFonts w:eastAsiaTheme="majorEastAsia"/>
+        </w:rPr>
+        <w:t>set_max_delay</w:t>
+      </w:r>
+      <w:proofErr w:type="spellEnd"/>
+      <w:r>
+        <w:t xml:space="preserve"> and </w:t>
+      </w:r>
+      <w:proofErr w:type="spellStart"/>
+      <w:r>
+        <w:rPr>
+          <w:rStyle w:val="HTMLCode"/>
+          <w:rFonts w:eastAsiaTheme="majorEastAsia"/>
+        </w:rPr>
+        <w:t>set_input_delay</w:t>
+      </w:r>
+      <w:proofErr w:type="spellEnd"/>
+      <w:r>
+        <w:t>.</w:t>
+      </w:r>
+    </w:p>
+    <w:p>
+      <w:pPr>
+        <w:pStyle w:val="ListParagraph"/>
+        <w:numPr>
+          <w:ilvl w:val="0"/>
+          <w:numId w:val="11"/>
+        </w:numPr>
+        <w:jc w:val="both"/>
+        <w:rPr>
+          <w:lang w:bidi="he-IL"/>
+        </w:rPr>
+      </w:pPr>
+      <w:r>
+        <w:rPr>
+          <w:lang w:bidi="he-IL"/>
+        </w:rPr>
+        <w:t>The design was synthesized using the compile function in Design Vision. This step mapped the RTL code to gate-level components supported by the technology library (TSL 108), optimizing for area, speed, and power.</w:t>
+      </w:r>
+    </w:p>
+    <w:p>
+      <w:pPr>
+        <w:pStyle w:val="ListParagraph"/>
+        <w:numPr>
+          <w:ilvl w:val="0"/>
+          <w:numId w:val="11"/>
+        </w:numPr>
+        <w:jc w:val="both"/>
+        <w:rPr>
+          <w:lang w:bidi="he-IL"/>
+        </w:rPr>
+      </w:pPr>
+      <w:r>
+        <w:rPr>
+          <w:lang w:bidi="he-IL"/>
+        </w:rPr>
+        <w:t>After synthesis, the design was checked for warnings and errors using Design → Check Design. Reports on area, timing, and power were generated to verify synthesis quality.</w:t>
+      </w:r>
+    </w:p>
+    <w:p>
+      <w:pPr>
+        <w:ind w:left="360"/>
+        <w:jc w:val="both"/>
+        <w:rPr>
+          <w:lang w:bidi="he-IL"/>
+        </w:rPr>
+      </w:pPr>
+    </w:p>
+    <w:p>
+      <w:pPr>
         <w:jc w:val="center"/>
       </w:pPr>
     </w:p>
+    <w:p>
+      <w:pPr>
+        <w:jc w:val="center"/>
+      </w:pPr>
+    </w:p>
+    <w:p>
+      <w:pPr>
+        <w:pStyle w:val="Heading2"/>
+      </w:pPr>
+      <w:r>
+        <w:lastRenderedPageBreak/>
+        <w:t>4.</w:t>
+      </w:r>
+      <w:r>
+        <w:t>2</w:t>
+      </w:r>
+      <w:r>
+        <w:t xml:space="preserve"> </w:t>
+      </w:r>
+      <w:r>
+        <w:t>Layout</w:t>
+      </w:r>
+      <w:r>
+        <w:t xml:space="preserve"> </w:t>
+      </w:r>
+      <w:r>
+        <w:t>Flow</w:t>
+      </w:r>
+    </w:p>
+    <w:p/>
+    <w:p/>
+    <w:p>
+      <w:pPr>
+        <w:jc w:val="center"/>
+      </w:pPr>
+    </w:p>
+    <w:p>
+      <w:pPr>
+        <w:jc w:val="center"/>
+      </w:pPr>
+    </w:p>
+    <w:p>
+      <w:pPr>
+        <w:jc w:val="center"/>
+      </w:pPr>
+    </w:p>
+    <w:p>
+      <w:pPr>
+        <w:jc w:val="center"/>
+      </w:pPr>
+    </w:p>
+    <w:p/>
+    <w:p/>
+    <w:p/>
+    <w:p/>
+    <w:p/>
+    <w:p/>
+    <w:p/>
+    <w:p/>
+    <w:p/>
+    <w:p/>
+    <w:p/>
+    <w:p/>
+    <w:p/>
+    <w:p/>
+    <w:p/>
+    <w:p/>
+    <w:p/>
+    <w:p/>
+    <w:p/>
+    <w:p/>
+    <w:p/>
+    <w:p>
+      <w:pPr>
+        <w:pStyle w:val="Heading1"/>
+        <w:rPr>
+          <w:b/>
+          <w:bCs/>
+        </w:rPr>
+      </w:pPr>
+      <w:r>
+        <w:rPr>
+          <w:b/>
+          <w:bCs/>
+        </w:rPr>
+        <w:lastRenderedPageBreak/>
+        <w:t>5</w:t>
+      </w:r>
+      <w:r>
+        <w:rPr>
+          <w:b/>
+          <w:bCs/>
+        </w:rPr>
+        <w:t xml:space="preserve">. </w:t>
+      </w:r>
+      <w:r>
+        <w:rPr>
+          <w:b/>
+          <w:bCs/>
+        </w:rPr>
+        <w:t>Summary</w:t>
+      </w:r>
+      <w:r>
+        <w:rPr>
+          <w:b/>
+          <w:bCs/>
+        </w:rPr>
+        <w:t xml:space="preserve"> and </w:t>
+      </w:r>
+      <w:r>
+        <w:rPr>
+          <w:b/>
+          <w:bCs/>
+        </w:rPr>
+        <w:t>Conclusions</w:t>
+      </w:r>
+    </w:p>
+    <w:p>
+      <w:pPr>
+        <w:pStyle w:val="Heading2"/>
+      </w:pPr>
+      <w:r>
+        <w:t>5.1 summary</w:t>
+      </w:r>
+    </w:p>
+    <w:p>
+      <w:pPr>
+        <w:rPr>
+          <w:lang w:val="en-IL"/>
+        </w:rPr>
+      </w:pPr>
+      <w:r>
+        <w:rPr>
+          <w:lang w:val="en-IL"/>
+        </w:rPr>
+        <w:t xml:space="preserve">In this project, we implemented </w:t>
+      </w:r>
+      <w:r>
+        <w:rPr>
+          <w:lang w:val="en-IL"/>
+        </w:rPr>
+        <w:t xml:space="preserve">code changes and Tower SRAM memory integration to </w:t>
+      </w:r>
+      <w:r>
+        <w:rPr>
+          <w:lang w:val="en-IL"/>
+        </w:rPr>
+        <w:t>a RISC-V-based processor with added support for post-fabrication testing, debugging, and memory loading.</w:t>
+      </w:r>
+    </w:p>
+    <w:p>
+      <w:pPr>
+        <w:rPr>
+          <w:lang w:val="en-IL"/>
+        </w:rPr>
+      </w:pPr>
+      <w:r>
+        <w:rPr>
+          <w:lang w:val="en-IL"/>
+        </w:rPr>
+        <w:t xml:space="preserve">We </w:t>
+      </w:r>
+      <w:r>
+        <w:rPr>
+          <w:lang w:val="en-IL"/>
+        </w:rPr>
+        <w:t>integrated Tower</w:t>
+      </w:r>
+      <w:r>
+        <w:rPr>
+          <w:lang w:val="en-IL"/>
+        </w:rPr>
+        <w:t xml:space="preserve"> SRAMs, adding support for all memory space in memory operations, and using area &amp; power effecting memories</w:t>
+      </w:r>
+    </w:p>
+    <w:p>
+      <w:pPr>
+        <w:rPr>
+          <w:lang w:val="en-IL"/>
+        </w:rPr>
+      </w:pPr>
+      <w:r>
+        <w:rPr>
+          <w:lang w:val="en-IL"/>
+        </w:rPr>
+        <w:t>We developed a custom debug unit, allowing external users to monitor internal signals and halt execution when needed. A memory loading mechanism was also integrated to simplify testing and benchmarking.</w:t>
+      </w:r>
+    </w:p>
+    <w:p>
+      <w:pPr>
+        <w:rPr>
+          <w:lang w:val="en-IL"/>
+        </w:rPr>
+      </w:pPr>
+      <w:r>
+        <w:rPr>
+          <w:lang w:val="en-IL"/>
+        </w:rPr>
+        <w:t xml:space="preserve">To test it, we modified a script to allow creating complex test benchmark for </w:t>
+      </w:r>
+      <w:r>
+        <w:rPr>
+          <w:lang w:val="en-IL"/>
+        </w:rPr>
+        <w:t>simulations and</w:t>
+      </w:r>
+      <w:r>
+        <w:rPr>
+          <w:lang w:val="en-IL"/>
+        </w:rPr>
+        <w:t xml:space="preserve"> performed mutable tests.</w:t>
+      </w:r>
+    </w:p>
+    <w:p>
+      <w:pPr>
+        <w:rPr>
+          <w:lang w:val="en-IL"/>
+        </w:rPr>
+      </w:pPr>
+      <w:r>
+        <w:rPr>
+          <w:lang w:val="en-IL"/>
+        </w:rPr>
+        <w:t xml:space="preserve">For backend flow, we performed synthesis using Synopsys Design Vision and the TSL 108 Tower Design Kit, and used Cadence </w:t>
+      </w:r>
+      <w:proofErr w:type="spellStart"/>
+      <w:r>
+        <w:rPr>
+          <w:lang w:val="en-IL"/>
+        </w:rPr>
+        <w:t>Innovus</w:t>
+      </w:r>
+      <w:proofErr w:type="spellEnd"/>
+      <w:r>
+        <w:rPr>
+          <w:lang w:val="en-IL"/>
+        </w:rPr>
+        <w:t xml:space="preserve"> for physical layout.</w:t>
+      </w:r>
+    </w:p>
+    <w:p>
+      <w:pPr>
+        <w:pStyle w:val="Heading2"/>
+      </w:pPr>
+      <w:r>
+        <w:t xml:space="preserve">5.2 </w:t>
+      </w:r>
+      <w:r>
+        <w:t>Problems</w:t>
+      </w:r>
+      <w:r>
+        <w:t xml:space="preserve">, </w:t>
+      </w:r>
+      <w:r>
+        <w:t>Challenges</w:t>
+      </w:r>
+      <w:r>
+        <w:t xml:space="preserve"> &amp; </w:t>
+      </w:r>
+      <w:r>
+        <w:t>Solution</w:t>
+      </w:r>
+    </w:p>
+    <w:p>
+      <w:r>
+        <w:t>T</w:t>
+      </w:r>
+      <w:r>
+        <w:t>here were several</w:t>
+      </w:r>
+      <w:r>
+        <w:t xml:space="preserve"> challenges we faced, most notable is the size of our design.</w:t>
+      </w:r>
+    </w:p>
+    <w:p>
+      <w:r>
+        <w:t xml:space="preserve">Firstly, the added </w:t>
+      </w:r>
+      <w:r>
+        <w:rPr>
+          <w:b/>
+          <w:bCs/>
+        </w:rPr>
+        <w:t>Debug unit</w:t>
+      </w:r>
+      <w:r>
+        <w:rPr>
+          <w:b/>
+          <w:bCs/>
+        </w:rPr>
+        <w:t xml:space="preserve"> </w:t>
+      </w:r>
+      <w:r>
+        <w:t>was meant to expose to the user all the 27 critical points we determined as important, this led to a large number of inputs and outputs, this increasing the size of our design exponentially.</w:t>
+      </w:r>
+    </w:p>
+    <w:p>
+      <w:r>
+        <w:t>This meant our design was huge and contained multiple large wires that we passed thro the debug unit from the RISCV logic, creating a high density &amp; complex design, which was also power consuming.</w:t>
+      </w:r>
+    </w:p>
+    <w:p>
+      <w:r>
+        <w:t>The large size and complex big wires also led to a high clock skew, resulting in low work frequency for the RISC-V.</w:t>
+      </w:r>
+    </w:p>
+    <w:p>
+      <w:r>
+        <w:t xml:space="preserve">To counter part this problem, we used a </w:t>
+      </w:r>
+      <w:r>
+        <w:t>technique </w:t>
+      </w:r>
+      <w:r>
+        <w:t>that is largely known in chip DFT industry, the Debug unit outputs were all connected to a 32 way mux, thus reducing the 27 outputs with ~600 bits to a 32bit output wire, thus reducing design size ( by about ~%60) and complexity ( skew decreased by ~%52, from  2.7 ns to 1.2)</w:t>
+      </w:r>
+    </w:p>
+    <w:p/>
+    <w:p/>
+    <w:p/>
+    <w:p>
+      <w:pPr>
+        <w:rPr>
+          <w:rtl/>
+          <w:lang w:val="en-US" w:bidi="ar-JO"/>
+        </w:rPr>
+      </w:pPr>
+    </w:p>
+    <w:p>
+      <w:pPr>
+        <w:pStyle w:val="Heading1"/>
+        <w:rPr>
+          <w:b/>
+          <w:bCs/>
+        </w:rPr>
+      </w:pPr>
+      <w:r>
+        <w:rPr>
+          <w:b/>
+          <w:bCs/>
+        </w:rPr>
+        <w:lastRenderedPageBreak/>
+        <w:t>6</w:t>
+      </w:r>
+      <w:r>
+        <w:rPr>
+          <w:b/>
+          <w:bCs/>
+        </w:rPr>
+        <w:t xml:space="preserve">. </w:t>
+      </w:r>
+      <w:r>
+        <w:rPr>
+          <w:b/>
+          <w:bCs/>
+        </w:rPr>
+        <w:t>Future Work</w:t>
+      </w:r>
+    </w:p>
+    <w:p>
+      <w:r>
+        <w:t>During the semester (winter 2024/25), the same design was used in another project, which included creating a branching unit.</w:t>
+      </w:r>
+    </w:p>
+    <w:p>
+      <w:pPr>
+        <w:rPr>
+          <w:lang w:val="en-US" w:bidi="ar-JO"/>
+        </w:rPr>
+      </w:pPr>
+      <w:r>
+        <w:rPr>
+          <w:lang w:val="en-US" w:bidi="ar-JO"/>
+        </w:rPr>
+        <w:t>We would recommend merging the projects in the future, thus creating a powerful RISC-V with a branching unit, Full memory space support in load/store operations, an efficient SRAMS and a debug unit.</w:t>
+      </w:r>
+    </w:p>
+    <w:p>
+      <w:pPr>
+        <w:rPr>
+          <w:lang w:val="en-US" w:bidi="ar-JO"/>
+        </w:rPr>
+      </w:pPr>
+      <w:r>
+        <w:rPr>
+          <w:lang w:val="en-US" w:bidi="ar-JO"/>
+        </w:rPr>
+        <w:t>We would also like to integrate formal verification tools, specially jasper (which was added to the lab in 2024/25) to the project, since simulations are not powerful enough, especially in projects with small code &amp; logic changes that have large impact.</w:t>
+      </w:r>
+    </w:p>
+    <w:p>
+      <w:pPr>
+        <w:rPr>
+          <w:lang w:val="en-US" w:bidi="ar-JO"/>
+        </w:rPr>
+      </w:pPr>
+      <w:r>
+        <w:rPr>
+          <w:lang w:val="en-US" w:bidi="ar-JO"/>
+        </w:rPr>
+        <w:t>Lastly, a full-backend layout prosses would increase even future our design and the maximum working frequency of the design.</w:t>
+      </w:r>
+    </w:p>
+    <w:p>
+      <w:pPr>
+        <w:pStyle w:val="Heading1"/>
+        <w:rPr>
+          <w:b/>
+          <w:bCs/>
+        </w:rPr>
+      </w:pPr>
+      <w:r>
+        <w:rPr>
+          <w:b/>
+          <w:bCs/>
+        </w:rPr>
+        <w:t>7</w:t>
+      </w:r>
+      <w:r>
+        <w:rPr>
+          <w:b/>
+          <w:bCs/>
+        </w:rPr>
+        <w:t xml:space="preserve">. </w:t>
+      </w:r>
+      <w:r>
+        <w:rPr>
+          <w:b/>
+          <w:bCs/>
+        </w:rPr>
+        <w:t>References</w:t>
+      </w:r>
+    </w:p>
+    <w:p/>
     <w:sectPr>
       <w:pgSz w:w="11906" w:h="16838"/>
       <w:pgMar w:top="1440" w:right="1440" w:bottom="1440" w:left="1440" w:header="708" w:footer="708" w:gutter="0"/>
@@ -4032,6 +5305,244 @@
     </w:lvl>
   </w:abstractNum>
   <w:abstractNum w:abstractNumId="3" w15:restartNumberingAfterBreak="0">
+    <w:nsid w:val="25E206E3"/>
+    <w:multiLevelType w:val="multilevel"/>
+    <w:tmpl w:val="DF86CC64"/>
+    <w:lvl w:ilvl="0">
+      <w:start w:val="1"/>
+      <w:numFmt w:val="bullet"/>
+      <w:lvlText w:val=""/>
+      <w:lvlJc w:val="left"/>
+      <w:pPr>
+        <w:tabs>
+          <w:tab w:val="num" w:pos="720"/>
+        </w:tabs>
+        <w:ind w:left="720" w:hanging="360"/>
+      </w:pPr>
+      <w:rPr>
+        <w:rFonts w:ascii="Symbol" w:hAnsi="Symbol" w:hint="default"/>
+        <w:sz w:val="20"/>
+      </w:rPr>
+    </w:lvl>
+    <w:lvl w:ilvl="1" w:tentative="1">
+      <w:start w:val="1"/>
+      <w:numFmt w:val="bullet"/>
+      <w:lvlText w:val="o"/>
+      <w:lvlJc w:val="left"/>
+      <w:pPr>
+        <w:tabs>
+          <w:tab w:val="num" w:pos="1440"/>
+        </w:tabs>
+        <w:ind w:left="1440" w:hanging="360"/>
+      </w:pPr>
+      <w:rPr>
+        <w:rFonts w:ascii="Courier New" w:hAnsi="Courier New" w:hint="default"/>
+        <w:sz w:val="20"/>
+      </w:rPr>
+    </w:lvl>
+    <w:lvl w:ilvl="2" w:tentative="1">
+      <w:start w:val="1"/>
+      <w:numFmt w:val="bullet"/>
+      <w:lvlText w:val=""/>
+      <w:lvlJc w:val="left"/>
+      <w:pPr>
+        <w:tabs>
+          <w:tab w:val="num" w:pos="2160"/>
+        </w:tabs>
+        <w:ind w:left="2160" w:hanging="360"/>
+      </w:pPr>
+      <w:rPr>
+        <w:rFonts w:ascii="Wingdings" w:hAnsi="Wingdings" w:hint="default"/>
+        <w:sz w:val="20"/>
+      </w:rPr>
+    </w:lvl>
+    <w:lvl w:ilvl="3" w:tentative="1">
+      <w:start w:val="1"/>
+      <w:numFmt w:val="bullet"/>
+      <w:lvlText w:val=""/>
+      <w:lvlJc w:val="left"/>
+      <w:pPr>
+        <w:tabs>
+          <w:tab w:val="num" w:pos="2880"/>
+        </w:tabs>
+        <w:ind w:left="2880" w:hanging="360"/>
+      </w:pPr>
+      <w:rPr>
+        <w:rFonts w:ascii="Wingdings" w:hAnsi="Wingdings" w:hint="default"/>
+        <w:sz w:val="20"/>
+      </w:rPr>
+    </w:lvl>
+    <w:lvl w:ilvl="4" w:tentative="1">
+      <w:start w:val="1"/>
+      <w:numFmt w:val="bullet"/>
+      <w:lvlText w:val=""/>
+      <w:lvlJc w:val="left"/>
+      <w:pPr>
+        <w:tabs>
+          <w:tab w:val="num" w:pos="3600"/>
+        </w:tabs>
+        <w:ind w:left="3600" w:hanging="360"/>
+      </w:pPr>
+      <w:rPr>
+        <w:rFonts w:ascii="Wingdings" w:hAnsi="Wingdings" w:hint="default"/>
+        <w:sz w:val="20"/>
+      </w:rPr>
+    </w:lvl>
+    <w:lvl w:ilvl="5" w:tentative="1">
+      <w:start w:val="1"/>
+      <w:numFmt w:val="bullet"/>
+      <w:lvlText w:val=""/>
+      <w:lvlJc w:val="left"/>
+      <w:pPr>
+        <w:tabs>
+          <w:tab w:val="num" w:pos="4320"/>
+        </w:tabs>
+        <w:ind w:left="4320" w:hanging="360"/>
+      </w:pPr>
+      <w:rPr>
+        <w:rFonts w:ascii="Wingdings" w:hAnsi="Wingdings" w:hint="default"/>
+        <w:sz w:val="20"/>
+      </w:rPr>
+    </w:lvl>
+    <w:lvl w:ilvl="6" w:tentative="1">
+      <w:start w:val="1"/>
+      <w:numFmt w:val="bullet"/>
+      <w:lvlText w:val=""/>
+      <w:lvlJc w:val="left"/>
+      <w:pPr>
+        <w:tabs>
+          <w:tab w:val="num" w:pos="5040"/>
+        </w:tabs>
+        <w:ind w:left="5040" w:hanging="360"/>
+      </w:pPr>
+      <w:rPr>
+        <w:rFonts w:ascii="Wingdings" w:hAnsi="Wingdings" w:hint="default"/>
+        <w:sz w:val="20"/>
+      </w:rPr>
+    </w:lvl>
+    <w:lvl w:ilvl="7" w:tentative="1">
+      <w:start w:val="1"/>
+      <w:numFmt w:val="bullet"/>
+      <w:lvlText w:val=""/>
+      <w:lvlJc w:val="left"/>
+      <w:pPr>
+        <w:tabs>
+          <w:tab w:val="num" w:pos="5760"/>
+        </w:tabs>
+        <w:ind w:left="5760" w:hanging="360"/>
+      </w:pPr>
+      <w:rPr>
+        <w:rFonts w:ascii="Wingdings" w:hAnsi="Wingdings" w:hint="default"/>
+        <w:sz w:val="20"/>
+      </w:rPr>
+    </w:lvl>
+    <w:lvl w:ilvl="8" w:tentative="1">
+      <w:start w:val="1"/>
+      <w:numFmt w:val="bullet"/>
+      <w:lvlText w:val=""/>
+      <w:lvlJc w:val="left"/>
+      <w:pPr>
+        <w:tabs>
+          <w:tab w:val="num" w:pos="6480"/>
+        </w:tabs>
+        <w:ind w:left="6480" w:hanging="360"/>
+      </w:pPr>
+      <w:rPr>
+        <w:rFonts w:ascii="Wingdings" w:hAnsi="Wingdings" w:hint="default"/>
+        <w:sz w:val="20"/>
+      </w:rPr>
+    </w:lvl>
+  </w:abstractNum>
+  <w:abstractNum w:abstractNumId="4" w15:restartNumberingAfterBreak="0">
+    <w:nsid w:val="2B1865D0"/>
+    <w:multiLevelType w:val="hybridMultilevel"/>
+    <w:tmpl w:val="10D8A2AA"/>
+    <w:lvl w:ilvl="0" w:tplc="DFD6BC16">
+      <w:start w:val="3"/>
+      <w:numFmt w:val="decimal"/>
+      <w:lvlText w:val="%1."/>
+      <w:lvlJc w:val="left"/>
+      <w:pPr>
+        <w:ind w:left="785" w:hanging="360"/>
+      </w:pPr>
+      <w:rPr>
+        <w:rFonts w:hint="default"/>
+      </w:rPr>
+    </w:lvl>
+    <w:lvl w:ilvl="1" w:tplc="20000019" w:tentative="1">
+      <w:start w:val="1"/>
+      <w:numFmt w:val="lowerLetter"/>
+      <w:lvlText w:val="%2."/>
+      <w:lvlJc w:val="left"/>
+      <w:pPr>
+        <w:ind w:left="1505" w:hanging="360"/>
+      </w:pPr>
+    </w:lvl>
+    <w:lvl w:ilvl="2" w:tplc="2000001B" w:tentative="1">
+      <w:start w:val="1"/>
+      <w:numFmt w:val="lowerRoman"/>
+      <w:lvlText w:val="%3."/>
+      <w:lvlJc w:val="right"/>
+      <w:pPr>
+        <w:ind w:left="2225" w:hanging="180"/>
+      </w:pPr>
+    </w:lvl>
+    <w:lvl w:ilvl="3" w:tplc="2000000F" w:tentative="1">
+      <w:start w:val="1"/>
+      <w:numFmt w:val="decimal"/>
+      <w:lvlText w:val="%4."/>
+      <w:lvlJc w:val="left"/>
+      <w:pPr>
+        <w:ind w:left="2945" w:hanging="360"/>
+      </w:pPr>
+    </w:lvl>
+    <w:lvl w:ilvl="4" w:tplc="20000019" w:tentative="1">
+      <w:start w:val="1"/>
+      <w:numFmt w:val="lowerLetter"/>
+      <w:lvlText w:val="%5."/>
+      <w:lvlJc w:val="left"/>
+      <w:pPr>
+        <w:ind w:left="3665" w:hanging="360"/>
+      </w:pPr>
+    </w:lvl>
+    <w:lvl w:ilvl="5" w:tplc="2000001B" w:tentative="1">
+      <w:start w:val="1"/>
+      <w:numFmt w:val="lowerRoman"/>
+      <w:lvlText w:val="%6."/>
+      <w:lvlJc w:val="right"/>
+      <w:pPr>
+        <w:ind w:left="4385" w:hanging="180"/>
+      </w:pPr>
+    </w:lvl>
+    <w:lvl w:ilvl="6" w:tplc="2000000F" w:tentative="1">
+      <w:start w:val="1"/>
+      <w:numFmt w:val="decimal"/>
+      <w:lvlText w:val="%7."/>
+      <w:lvlJc w:val="left"/>
+      <w:pPr>
+        <w:ind w:left="5105" w:hanging="360"/>
+      </w:pPr>
+    </w:lvl>
+    <w:lvl w:ilvl="7" w:tplc="20000019" w:tentative="1">
+      <w:start w:val="1"/>
+      <w:numFmt w:val="lowerLetter"/>
+      <w:lvlText w:val="%8."/>
+      <w:lvlJc w:val="left"/>
+      <w:pPr>
+        <w:ind w:left="5825" w:hanging="360"/>
+      </w:pPr>
+    </w:lvl>
+    <w:lvl w:ilvl="8" w:tplc="2000001B" w:tentative="1">
+      <w:start w:val="1"/>
+      <w:numFmt w:val="lowerRoman"/>
+      <w:lvlText w:val="%9."/>
+      <w:lvlJc w:val="right"/>
+      <w:pPr>
+        <w:ind w:left="6545" w:hanging="180"/>
+      </w:pPr>
+    </w:lvl>
+  </w:abstractNum>
+  <w:abstractNum w:abstractNumId="5" w15:restartNumberingAfterBreak="0">
     <w:nsid w:val="2D1D78FE"/>
     <w:multiLevelType w:val="hybridMultilevel"/>
     <w:tmpl w:val="8F74DC34"/>
@@ -4144,7 +5655,7 @@
       </w:rPr>
     </w:lvl>
   </w:abstractNum>
-  <w:abstractNum w:abstractNumId="4" w15:restartNumberingAfterBreak="0">
+  <w:abstractNum w:abstractNumId="6" w15:restartNumberingAfterBreak="0">
     <w:nsid w:val="2E7C13B4"/>
     <w:multiLevelType w:val="multilevel"/>
     <w:tmpl w:val="FC502A6C"/>
@@ -4154,7 +5665,7 @@
       <w:lvlText w:val="%1."/>
       <w:lvlJc w:val="left"/>
       <w:pPr>
-        <w:ind w:left="720" w:hanging="360"/>
+        <w:ind w:left="785" w:hanging="360"/>
       </w:pPr>
       <w:rPr>
         <w:rFonts w:hint="default"/>
@@ -4265,7 +5776,7 @@
       </w:rPr>
     </w:lvl>
   </w:abstractNum>
-  <w:abstractNum w:abstractNumId="5" w15:restartNumberingAfterBreak="0">
+  <w:abstractNum w:abstractNumId="7" w15:restartNumberingAfterBreak="0">
     <w:nsid w:val="383F7BC6"/>
     <w:multiLevelType w:val="hybridMultilevel"/>
     <w:tmpl w:val="5A90BDB8"/>
@@ -4405,7 +5916,7 @@
       </w:rPr>
     </w:lvl>
   </w:abstractNum>
-  <w:abstractNum w:abstractNumId="6" w15:restartNumberingAfterBreak="0">
+  <w:abstractNum w:abstractNumId="8" w15:restartNumberingAfterBreak="0">
     <w:nsid w:val="43060A11"/>
     <w:multiLevelType w:val="hybridMultilevel"/>
     <w:tmpl w:val="CD7C9506"/>
@@ -4494,7 +6005,156 @@
       </w:pPr>
     </w:lvl>
   </w:abstractNum>
-  <w:abstractNum w:abstractNumId="7" w15:restartNumberingAfterBreak="0">
+  <w:abstractNum w:abstractNumId="9" w15:restartNumberingAfterBreak="0">
+    <w:nsid w:val="70180650"/>
+    <w:multiLevelType w:val="multilevel"/>
+    <w:tmpl w:val="94587340"/>
+    <w:lvl w:ilvl="0">
+      <w:start w:val="1"/>
+      <w:numFmt w:val="bullet"/>
+      <w:lvlText w:val=""/>
+      <w:lvlJc w:val="left"/>
+      <w:pPr>
+        <w:tabs>
+          <w:tab w:val="num" w:pos="720"/>
+        </w:tabs>
+        <w:ind w:left="720" w:hanging="360"/>
+      </w:pPr>
+      <w:rPr>
+        <w:rFonts w:ascii="Symbol" w:hAnsi="Symbol" w:hint="default"/>
+        <w:sz w:val="20"/>
+      </w:rPr>
+    </w:lvl>
+    <w:lvl w:ilvl="1" w:tentative="1">
+      <w:start w:val="1"/>
+      <w:numFmt w:val="bullet"/>
+      <w:lvlText w:val="o"/>
+      <w:lvlJc w:val="left"/>
+      <w:pPr>
+        <w:tabs>
+          <w:tab w:val="num" w:pos="1440"/>
+        </w:tabs>
+        <w:ind w:left="1440" w:hanging="360"/>
+      </w:pPr>
+      <w:rPr>
+        <w:rFonts w:ascii="Courier New" w:hAnsi="Courier New" w:hint="default"/>
+        <w:sz w:val="20"/>
+      </w:rPr>
+    </w:lvl>
+    <w:lvl w:ilvl="2" w:tentative="1">
+      <w:start w:val="1"/>
+      <w:numFmt w:val="bullet"/>
+      <w:lvlText w:val=""/>
+      <w:lvlJc w:val="left"/>
+      <w:pPr>
+        <w:tabs>
+          <w:tab w:val="num" w:pos="2160"/>
+        </w:tabs>
+        <w:ind w:left="2160" w:hanging="360"/>
+      </w:pPr>
+      <w:rPr>
+        <w:rFonts w:ascii="Wingdings" w:hAnsi="Wingdings" w:hint="default"/>
+        <w:sz w:val="20"/>
+      </w:rPr>
+    </w:lvl>
+    <w:lvl w:ilvl="3" w:tentative="1">
+      <w:start w:val="1"/>
+      <w:numFmt w:val="bullet"/>
+      <w:lvlText w:val=""/>
+      <w:lvlJc w:val="left"/>
+      <w:pPr>
+        <w:tabs>
+          <w:tab w:val="num" w:pos="2880"/>
+        </w:tabs>
+        <w:ind w:left="2880" w:hanging="360"/>
+      </w:pPr>
+      <w:rPr>
+        <w:rFonts w:ascii="Wingdings" w:hAnsi="Wingdings" w:hint="default"/>
+        <w:sz w:val="20"/>
+      </w:rPr>
+    </w:lvl>
+    <w:lvl w:ilvl="4" w:tentative="1">
+      <w:start w:val="1"/>
+      <w:numFmt w:val="bullet"/>
+      <w:lvlText w:val=""/>
+      <w:lvlJc w:val="left"/>
+      <w:pPr>
+        <w:tabs>
+          <w:tab w:val="num" w:pos="3600"/>
+        </w:tabs>
+        <w:ind w:left="3600" w:hanging="360"/>
+      </w:pPr>
+      <w:rPr>
+        <w:rFonts w:ascii="Wingdings" w:hAnsi="Wingdings" w:hint="default"/>
+        <w:sz w:val="20"/>
+      </w:rPr>
+    </w:lvl>
+    <w:lvl w:ilvl="5" w:tentative="1">
+      <w:start w:val="1"/>
+      <w:numFmt w:val="bullet"/>
+      <w:lvlText w:val=""/>
+      <w:lvlJc w:val="left"/>
+      <w:pPr>
+        <w:tabs>
+          <w:tab w:val="num" w:pos="4320"/>
+        </w:tabs>
+        <w:ind w:left="4320" w:hanging="360"/>
+      </w:pPr>
+      <w:rPr>
+        <w:rFonts w:ascii="Wingdings" w:hAnsi="Wingdings" w:hint="default"/>
+        <w:sz w:val="20"/>
+      </w:rPr>
+    </w:lvl>
+    <w:lvl w:ilvl="6" w:tentative="1">
+      <w:start w:val="1"/>
+      <w:numFmt w:val="bullet"/>
+      <w:lvlText w:val=""/>
+      <w:lvlJc w:val="left"/>
+      <w:pPr>
+        <w:tabs>
+          <w:tab w:val="num" w:pos="5040"/>
+        </w:tabs>
+        <w:ind w:left="5040" w:hanging="360"/>
+      </w:pPr>
+      <w:rPr>
+        <w:rFonts w:ascii="Wingdings" w:hAnsi="Wingdings" w:hint="default"/>
+        <w:sz w:val="20"/>
+      </w:rPr>
+    </w:lvl>
+    <w:lvl w:ilvl="7" w:tentative="1">
+      <w:start w:val="1"/>
+      <w:numFmt w:val="bullet"/>
+      <w:lvlText w:val=""/>
+      <w:lvlJc w:val="left"/>
+      <w:pPr>
+        <w:tabs>
+          <w:tab w:val="num" w:pos="5760"/>
+        </w:tabs>
+        <w:ind w:left="5760" w:hanging="360"/>
+      </w:pPr>
+      <w:rPr>
+        <w:rFonts w:ascii="Wingdings" w:hAnsi="Wingdings" w:hint="default"/>
+        <w:sz w:val="20"/>
+      </w:rPr>
+    </w:lvl>
+    <w:lvl w:ilvl="8" w:tentative="1">
+      <w:start w:val="1"/>
+      <w:numFmt w:val="bullet"/>
+      <w:lvlText w:val=""/>
+      <w:lvlJc w:val="left"/>
+      <w:pPr>
+        <w:tabs>
+          <w:tab w:val="num" w:pos="6480"/>
+        </w:tabs>
+        <w:ind w:left="6480" w:hanging="360"/>
+      </w:pPr>
+      <w:rPr>
+        <w:rFonts w:ascii="Wingdings" w:hAnsi="Wingdings" w:hint="default"/>
+        <w:sz w:val="20"/>
+      </w:rPr>
+    </w:lvl>
+  </w:abstractNum>
+  <w:abstractNum w:abstractNumId="10" w15:restartNumberingAfterBreak="0">
     <w:nsid w:val="79297081"/>
     <w:multiLevelType w:val="hybridMultilevel"/>
     <w:tmpl w:val="E48AFE1E"/>
@@ -4587,16 +6247,16 @@
     </w:lvl>
   </w:abstractNum>
   <w:num w:numId="1" w16cid:durableId="671878987">
+    <w:abstractNumId w:val="8"/>
+  </w:num>
+  <w:num w:numId="2" w16cid:durableId="1252395002">
+    <w:abstractNumId w:val="10"/>
+  </w:num>
+  <w:num w:numId="3" w16cid:durableId="1278411526">
     <w:abstractNumId w:val="6"/>
   </w:num>
-  <w:num w:numId="2" w16cid:durableId="1252395002">
-    <w:abstractNumId w:val="7"/>
-  </w:num>
-  <w:num w:numId="3" w16cid:durableId="1278411526">
-    <w:abstractNumId w:val="4"/>
-  </w:num>
   <w:num w:numId="4" w16cid:durableId="497887758">
-    <w:abstractNumId w:val="3"/>
+    <w:abstractNumId w:val="5"/>
   </w:num>
   <w:num w:numId="5" w16cid:durableId="699742564">
     <w:abstractNumId w:val="0"/>
@@ -4605,10 +6265,19 @@
     <w:abstractNumId w:val="2"/>
   </w:num>
   <w:num w:numId="7" w16cid:durableId="436489299">
-    <w:abstractNumId w:val="5"/>
+    <w:abstractNumId w:val="7"/>
   </w:num>
   <w:num w:numId="8" w16cid:durableId="857813369">
     <w:abstractNumId w:val="1"/>
+  </w:num>
+  <w:num w:numId="9" w16cid:durableId="17781374">
+    <w:abstractNumId w:val="4"/>
+  </w:num>
+  <w:num w:numId="10" w16cid:durableId="1680306943">
+    <w:abstractNumId w:val="3"/>
+  </w:num>
+  <w:num w:numId="11" w16cid:durableId="1667518409">
+    <w:abstractNumId w:val="9"/>
   </w:num>
 </w:numbering>
 </file>
@@ -5215,7 +6884,6 @@
   <w:style w:type="character" w:default="1" w:styleId="DefaultParagraphFont">
     <w:name w:val="Default Paragraph Font"/>
     <w:uiPriority w:val="1"/>
-    <w:semiHidden/>
     <w:unhideWhenUsed/>
   </w:style>
   <w:style w:type="table" w:default="1" w:styleId="TableNormal">
@@ -5676,6 +7344,19 @@
       <w:u w:val="single"/>
     </w:rPr>
   </w:style>
+  <w:style w:type="character" w:styleId="HTMLCode">
+    <w:name w:val="HTML Code"/>
+    <w:basedOn w:val="DefaultParagraphFont"/>
+    <w:uiPriority w:val="99"/>
+    <w:semiHidden/>
+    <w:unhideWhenUsed/>
+    <w:rsid w:val="00F15E51"/>
+    <w:rPr>
+      <w:rFonts w:ascii="Courier New" w:eastAsia="Times New Roman" w:hAnsi="Courier New" w:cs="Courier New"/>
+      <w:sz w:val="20"/>
+      <w:szCs w:val="20"/>
+    </w:rPr>
+  </w:style>
 </w:styles>
 </file>
 

</xml_diff>